<commit_message>
Atualizado o Plano de testes
</commit_message>
<xml_diff>
--- a/Plano de testes - HOSP.docx
+++ b/Plano de testes - HOSP.docx
@@ -667,15 +667,15 @@
                       <w:sz w:val="24"/>
                       <w:szCs w:val="24"/>
                     </w:rPr>
-                    <w:t>C</w:t>
-                  </w:r>
-                  <w:r>
-                    <w:rPr>
-                      <w:rFonts w:ascii="Arial" w:hAnsi="Arial" w:cs="Arial"/>
-                      <w:sz w:val="24"/>
-                      <w:szCs w:val="24"/>
-                    </w:rPr>
-                    <w:t>adastr</w:t>
+                    <w:t xml:space="preserve">Novo </w:t>
+                  </w:r>
+                  <w:r>
+                    <w:rPr>
+                      <w:rFonts w:ascii="Arial" w:hAnsi="Arial" w:cs="Arial"/>
+                      <w:sz w:val="24"/>
+                      <w:szCs w:val="24"/>
+                    </w:rPr>
+                    <w:t>cadastr</w:t>
                   </w:r>
                   <w:r>
                     <w:rPr>
@@ -692,14 +692,6 @@
                       <w:szCs w:val="24"/>
                     </w:rPr>
                     <w:t>”</w:t>
-                  </w:r>
-                  <w:r>
-                    <w:rPr>
-                      <w:rFonts w:ascii="Arial" w:hAnsi="Arial" w:cs="Arial"/>
-                      <w:sz w:val="24"/>
-                      <w:szCs w:val="24"/>
-                    </w:rPr>
-                    <w:t xml:space="preserve"> -&gt; Paciente</w:t>
                   </w:r>
                 </w:p>
               </w:tc>
@@ -1345,16 +1337,7 @@
                 <w:sz w:val="24"/>
                 <w:szCs w:val="24"/>
               </w:rPr>
-              <w:t xml:space="preserve">PRÉ-CONDIÇÕES: O banco de dados deve estar corretamente configurado conforme a especificação de cada variável a ser persistida. Informações do </w:t>
-            </w:r>
-            <w:r>
-              <w:rPr>
-                <w:rFonts w:ascii="Arial" w:hAnsi="Arial" w:cs="Arial"/>
-                <w:sz w:val="24"/>
-                <w:szCs w:val="24"/>
-              </w:rPr>
-              <w:lastRenderedPageBreak/>
-              <w:t>paciente (nome, CPF, data de nascimento, endereço e telefone). Deve haver o cadastro prévio de convênio para poder associar ao cliente.</w:t>
+              <w:t>PRÉ-CONDIÇÕES: O banco de dados deve estar corretamente configurado conforme a especificação de cada variável a ser persistida. Informações do paciente (nome, CPF, data de nascimento, endereço e telefone). Deve haver o cadastro prévio de convênio para poder associar ao cliente.</w:t>
             </w:r>
           </w:p>
           <w:p>
@@ -1826,7 +1809,23 @@
                       <w:sz w:val="24"/>
                       <w:szCs w:val="24"/>
                     </w:rPr>
-                    <w:t>Preencher o campo CPF com dados inválidos e os demais campos com dados válidos</w:t>
+                    <w:t xml:space="preserve">Preencher o campo Nome com </w:t>
+                  </w:r>
+                  <w:r>
+                    <w:rPr>
+                      <w:rFonts w:ascii="Arial" w:hAnsi="Arial" w:cs="Arial"/>
+                      <w:sz w:val="24"/>
+                      <w:szCs w:val="24"/>
+                    </w:rPr>
+                    <w:t>exatamente</w:t>
+                  </w:r>
+                  <w:r>
+                    <w:rPr>
+                      <w:rFonts w:ascii="Arial" w:hAnsi="Arial" w:cs="Arial"/>
+                      <w:sz w:val="24"/>
+                      <w:szCs w:val="24"/>
+                    </w:rPr>
+                    <w:t xml:space="preserve"> 55 caracteres</w:t>
                   </w:r>
                 </w:p>
               </w:tc>
@@ -1897,7 +1896,7 @@
                       <w:sz w:val="24"/>
                       <w:szCs w:val="24"/>
                     </w:rPr>
-                    <w:t>Clicar em “cadastrar”</w:t>
+                    <w:t>Preencher os demais campos obrigatórios com dados válidos</w:t>
                   </w:r>
                 </w:p>
               </w:tc>
@@ -1920,7 +1919,7 @@
                       <w:sz w:val="24"/>
                       <w:szCs w:val="24"/>
                     </w:rPr>
-                    <w:t>Exibir mensagem informando o formato correto para CPF</w:t>
+                    <w:t>-</w:t>
                   </w:r>
                 </w:p>
               </w:tc>
@@ -1968,7 +1967,7 @@
                       <w:sz w:val="24"/>
                       <w:szCs w:val="24"/>
                     </w:rPr>
-                    <w:t>Fechar a mensagem</w:t>
+                    <w:t>Clicar em “cadastrar”</w:t>
                   </w:r>
                 </w:p>
               </w:tc>
@@ -1991,7 +1990,7 @@
                       <w:sz w:val="24"/>
                       <w:szCs w:val="24"/>
                     </w:rPr>
-                    <w:t>Retornar à tela de cadastro</w:t>
+                    <w:t>Mensagem de cadastro realizado com sucesso</w:t>
                   </w:r>
                 </w:p>
               </w:tc>
@@ -2039,7 +2038,7 @@
                       <w:sz w:val="24"/>
                       <w:szCs w:val="24"/>
                     </w:rPr>
-                    <w:t>Preencher o campo CPF com número já cadastrado no sistema e os demais campos com dados válidos</w:t>
+                    <w:t>Preencher o campo CPF com dados inválidos e os demais campos com dados válidos</w:t>
                   </w:r>
                 </w:p>
               </w:tc>
@@ -2133,7 +2132,7 @@
                       <w:sz w:val="24"/>
                       <w:szCs w:val="24"/>
                     </w:rPr>
-                    <w:t>Exibir mensagem informando que já existe paciente com esse CPF</w:t>
+                    <w:t>Exibir mensagem informando o formato correto para CPF</w:t>
                   </w:r>
                 </w:p>
               </w:tc>
@@ -2252,7 +2251,7 @@
                       <w:sz w:val="24"/>
                       <w:szCs w:val="24"/>
                     </w:rPr>
-                    <w:t>Preencher o campo Data com formato inválido e os demais campos com dados válidos</w:t>
+                    <w:t>Preencher o campo CPF com número já cadastrado no sistema e os demais campos com dados válidos</w:t>
                   </w:r>
                 </w:p>
               </w:tc>
@@ -2346,7 +2345,7 @@
                       <w:sz w:val="24"/>
                       <w:szCs w:val="24"/>
                     </w:rPr>
-                    <w:t>Exibir mensagem informando o formato correto para Data</w:t>
+                    <w:t>Exibir mensagem informando que já existe paciente com esse CPF</w:t>
                   </w:r>
                 </w:p>
               </w:tc>
@@ -2371,7 +2370,6 @@
                       <w:sz w:val="24"/>
                       <w:szCs w:val="24"/>
                     </w:rPr>
-                    <w:lastRenderedPageBreak/>
                     <w:t>13</w:t>
                   </w:r>
                 </w:p>
@@ -2395,7 +2393,7 @@
                       <w:sz w:val="24"/>
                       <w:szCs w:val="24"/>
                     </w:rPr>
-                    <w:t>Preencher o campo Endereço com mais de 200 caracteres e os demais campos com dados válidos</w:t>
+                    <w:t>Fechar a mensagem</w:t>
                   </w:r>
                 </w:p>
               </w:tc>
@@ -2418,7 +2416,7 @@
                       <w:sz w:val="24"/>
                       <w:szCs w:val="24"/>
                     </w:rPr>
-                    <w:t>-</w:t>
+                    <w:t>Retornar à tela de cadastro</w:t>
                   </w:r>
                 </w:p>
               </w:tc>
@@ -2443,6 +2441,7 @@
                       <w:sz w:val="24"/>
                       <w:szCs w:val="24"/>
                     </w:rPr>
+                    <w:lastRenderedPageBreak/>
                     <w:t>14</w:t>
                   </w:r>
                 </w:p>
@@ -2466,7 +2465,7 @@
                       <w:sz w:val="24"/>
                       <w:szCs w:val="24"/>
                     </w:rPr>
-                    <w:t>Clicar em “cadastrar”</w:t>
+                    <w:t>Preencher o campo Data com formato inválido e os demais campos com dados válidos</w:t>
                   </w:r>
                 </w:p>
               </w:tc>
@@ -2489,7 +2488,7 @@
                       <w:sz w:val="24"/>
                       <w:szCs w:val="24"/>
                     </w:rPr>
-                    <w:t>Exibir mensagem informando a limitação para o campo Endereço</w:t>
+                    <w:t>-</w:t>
                   </w:r>
                 </w:p>
               </w:tc>
@@ -2537,7 +2536,7 @@
                       <w:sz w:val="24"/>
                       <w:szCs w:val="24"/>
                     </w:rPr>
-                    <w:t>Fechar a mensagem</w:t>
+                    <w:t>Clicar em “cadastrar”</w:t>
                   </w:r>
                 </w:p>
               </w:tc>
@@ -2560,7 +2559,7 @@
                       <w:sz w:val="24"/>
                       <w:szCs w:val="24"/>
                     </w:rPr>
-                    <w:t>Retornar à tela de cadastro</w:t>
+                    <w:t>Exibir mensagem informando o formato correto para Data</w:t>
                   </w:r>
                 </w:p>
               </w:tc>
@@ -2608,7 +2607,7 @@
                       <w:sz w:val="24"/>
                       <w:szCs w:val="24"/>
                     </w:rPr>
-                    <w:t>Preencher o campo Telefone com mais de 15 caracteres e os demais campos com dados válidos</w:t>
+                    <w:t>Preencher o campo Endereço com mais de 200 caracteres e os demais campos com dados válidos</w:t>
                   </w:r>
                 </w:p>
               </w:tc>
@@ -2702,7 +2701,7 @@
                       <w:sz w:val="24"/>
                       <w:szCs w:val="24"/>
                     </w:rPr>
-                    <w:t>Exibir mensagem informando a limitação para o campo Telefone</w:t>
+                    <w:t>Exibir mensagem informando a limitação para o campo Endereço</w:t>
                   </w:r>
                 </w:p>
               </w:tc>
@@ -2821,47 +2820,23 @@
                       <w:sz w:val="24"/>
                       <w:szCs w:val="24"/>
                     </w:rPr>
-                    <w:t xml:space="preserve">Preencher o campo Telefone com formato diferente de </w:t>
-                  </w:r>
-                  <w:r>
-                    <w:rPr>
-                      <w:rFonts w:ascii="Arial" w:hAnsi="Arial" w:cs="Arial"/>
-                      <w:szCs w:val="24"/>
-                    </w:rPr>
-                    <w:t>(</w:t>
-                  </w:r>
-                  <w:proofErr w:type="spellStart"/>
-                  <w:r>
-                    <w:rPr>
-                      <w:rFonts w:ascii="Arial" w:hAnsi="Arial" w:cs="Arial"/>
-                      <w:szCs w:val="24"/>
-                    </w:rPr>
-                    <w:t>xx</w:t>
-                  </w:r>
-                  <w:proofErr w:type="spellEnd"/>
-                  <w:r>
-                    <w:rPr>
-                      <w:rFonts w:ascii="Arial" w:hAnsi="Arial" w:cs="Arial"/>
-                      <w:szCs w:val="24"/>
-                    </w:rPr>
-                    <w:t>)</w:t>
-                  </w:r>
-                  <w:proofErr w:type="spellStart"/>
-                  <w:r>
-                    <w:rPr>
-                      <w:rFonts w:ascii="Arial" w:hAnsi="Arial" w:cs="Arial"/>
-                      <w:szCs w:val="24"/>
-                    </w:rPr>
-                    <w:t>xxxx-xxxx</w:t>
-                  </w:r>
-                  <w:proofErr w:type="spellEnd"/>
-                  <w:r>
-                    <w:rPr>
-                      <w:rFonts w:ascii="Arial" w:hAnsi="Arial" w:cs="Arial"/>
-                      <w:sz w:val="24"/>
-                      <w:szCs w:val="24"/>
-                    </w:rPr>
-                    <w:t xml:space="preserve"> e os demais campos com dados válidos</w:t>
+                    <w:t>Preencher o campo Endereço co</w:t>
+                  </w:r>
+                  <w:r>
+                    <w:rPr>
+                      <w:rFonts w:ascii="Arial" w:hAnsi="Arial" w:cs="Arial"/>
+                      <w:sz w:val="24"/>
+                      <w:szCs w:val="24"/>
+                    </w:rPr>
+                    <w:t xml:space="preserve">m exatamente </w:t>
+                  </w:r>
+                  <w:r>
+                    <w:rPr>
+                      <w:rFonts w:ascii="Arial" w:hAnsi="Arial" w:cs="Arial"/>
+                      <w:sz w:val="24"/>
+                      <w:szCs w:val="24"/>
+                    </w:rPr>
+                    <w:t>200 caracteres e os demais campos com dados válidos</w:t>
                   </w:r>
                 </w:p>
               </w:tc>
@@ -2955,47 +2930,7 @@
                       <w:sz w:val="24"/>
                       <w:szCs w:val="24"/>
                     </w:rPr>
-                    <w:t xml:space="preserve">Exibir mensagem informando </w:t>
-                  </w:r>
-                  <w:r>
-                    <w:rPr>
-                      <w:rFonts w:ascii="Arial" w:hAnsi="Arial" w:cs="Arial"/>
-                      <w:sz w:val="24"/>
-                      <w:szCs w:val="24"/>
-                    </w:rPr>
-                    <w:t xml:space="preserve">o formato correto </w:t>
-                  </w:r>
-                  <w:r>
-                    <w:rPr>
-                      <w:rFonts w:ascii="Arial" w:hAnsi="Arial" w:cs="Arial"/>
-                      <w:sz w:val="24"/>
-                      <w:szCs w:val="24"/>
-                    </w:rPr>
-                    <w:t xml:space="preserve">para </w:t>
-                  </w:r>
-                  <w:r>
-                    <w:rPr>
-                      <w:rFonts w:ascii="Arial" w:hAnsi="Arial" w:cs="Arial"/>
-                      <w:sz w:val="24"/>
-                      <w:szCs w:val="24"/>
-                    </w:rPr>
-                    <w:t xml:space="preserve">o </w:t>
-                  </w:r>
-                  <w:r>
-                    <w:rPr>
-                      <w:rFonts w:ascii="Arial" w:hAnsi="Arial" w:cs="Arial"/>
-                      <w:sz w:val="24"/>
-                      <w:szCs w:val="24"/>
-                    </w:rPr>
-                    <w:t xml:space="preserve">campo </w:t>
-                  </w:r>
-                  <w:r>
-                    <w:rPr>
-                      <w:rFonts w:ascii="Arial" w:hAnsi="Arial" w:cs="Arial"/>
-                      <w:sz w:val="24"/>
-                      <w:szCs w:val="24"/>
-                    </w:rPr>
-                    <w:t>Telefone</w:t>
+                    <w:t>Mensagem de cadastro realizado com sucesso</w:t>
                   </w:r>
                 </w:p>
               </w:tc>
@@ -3043,7 +2978,7 @@
                       <w:sz w:val="24"/>
                       <w:szCs w:val="24"/>
                     </w:rPr>
-                    <w:t>Fechar a mensagem</w:t>
+                    <w:t>Preencher o campo Telefone com mais de 15 caracteres e os demais campos com dados válidos</w:t>
                   </w:r>
                 </w:p>
               </w:tc>
@@ -3066,7 +3001,7 @@
                       <w:sz w:val="24"/>
                       <w:szCs w:val="24"/>
                     </w:rPr>
-                    <w:t>Retornar à tela de cadastro</w:t>
+                    <w:t>-</w:t>
                   </w:r>
                 </w:p>
               </w:tc>
@@ -3114,7 +3049,7 @@
                       <w:sz w:val="24"/>
                       <w:szCs w:val="24"/>
                     </w:rPr>
-                    <w:t>Preencher o campo E-mail com endereço inválido e os demais campos com dados válidos</w:t>
+                    <w:t>Clicar em “cadastrar”</w:t>
                   </w:r>
                 </w:p>
               </w:tc>
@@ -3137,7 +3072,7 @@
                       <w:sz w:val="24"/>
                       <w:szCs w:val="24"/>
                     </w:rPr>
-                    <w:t>-</w:t>
+                    <w:t>Exibir mensagem informando a limitação para o campo Telefone</w:t>
                   </w:r>
                 </w:p>
               </w:tc>
@@ -3185,7 +3120,7 @@
                       <w:sz w:val="24"/>
                       <w:szCs w:val="24"/>
                     </w:rPr>
-                    <w:t>Clicar em “cadastrar”</w:t>
+                    <w:t>Fechar a mensagem</w:t>
                   </w:r>
                 </w:p>
               </w:tc>
@@ -3208,7 +3143,7 @@
                       <w:sz w:val="24"/>
                       <w:szCs w:val="24"/>
                     </w:rPr>
-                    <w:t>Exibir mensagem informando que o e-mail precisa ser válido</w:t>
+                    <w:t>Retornar à tela de cadastro</w:t>
                   </w:r>
                 </w:p>
               </w:tc>
@@ -3256,7 +3191,47 @@
                       <w:sz w:val="24"/>
                       <w:szCs w:val="24"/>
                     </w:rPr>
-                    <w:t>Fechar a mensagem</w:t>
+                    <w:t xml:space="preserve">Preencher o campo Telefone com formato diferente de </w:t>
+                  </w:r>
+                  <w:r>
+                    <w:rPr>
+                      <w:rFonts w:ascii="Arial" w:hAnsi="Arial" w:cs="Arial"/>
+                      <w:szCs w:val="24"/>
+                    </w:rPr>
+                    <w:t>(</w:t>
+                  </w:r>
+                  <w:proofErr w:type="spellStart"/>
+                  <w:r>
+                    <w:rPr>
+                      <w:rFonts w:ascii="Arial" w:hAnsi="Arial" w:cs="Arial"/>
+                      <w:szCs w:val="24"/>
+                    </w:rPr>
+                    <w:t>xx</w:t>
+                  </w:r>
+                  <w:proofErr w:type="spellEnd"/>
+                  <w:r>
+                    <w:rPr>
+                      <w:rFonts w:ascii="Arial" w:hAnsi="Arial" w:cs="Arial"/>
+                      <w:szCs w:val="24"/>
+                    </w:rPr>
+                    <w:t>)</w:t>
+                  </w:r>
+                  <w:proofErr w:type="spellStart"/>
+                  <w:r>
+                    <w:rPr>
+                      <w:rFonts w:ascii="Arial" w:hAnsi="Arial" w:cs="Arial"/>
+                      <w:szCs w:val="24"/>
+                    </w:rPr>
+                    <w:t>xxxx-xxxx</w:t>
+                  </w:r>
+                  <w:proofErr w:type="spellEnd"/>
+                  <w:r>
+                    <w:rPr>
+                      <w:rFonts w:ascii="Arial" w:hAnsi="Arial" w:cs="Arial"/>
+                      <w:sz w:val="24"/>
+                      <w:szCs w:val="24"/>
+                    </w:rPr>
+                    <w:t xml:space="preserve"> e os demais campos com dados válidos</w:t>
                   </w:r>
                 </w:p>
               </w:tc>
@@ -3279,7 +3254,7 @@
                       <w:sz w:val="24"/>
                       <w:szCs w:val="24"/>
                     </w:rPr>
-                    <w:t>Retornar à tela de cadastro</w:t>
+                    <w:t>-</w:t>
                   </w:r>
                 </w:p>
               </w:tc>
@@ -3328,15 +3303,7 @@
                       <w:sz w:val="24"/>
                       <w:szCs w:val="24"/>
                     </w:rPr>
-                    <w:t>Inserir dados válidos em todos os campos obrigatórios</w:t>
-                  </w:r>
-                  <w:r>
-                    <w:rPr>
-                      <w:rFonts w:ascii="Arial" w:hAnsi="Arial" w:cs="Arial"/>
-                      <w:sz w:val="24"/>
-                      <w:szCs w:val="24"/>
-                    </w:rPr>
-                    <w:t>, exceto convênio</w:t>
+                    <w:t>Clicar em “cadastrar”</w:t>
                   </w:r>
                 </w:p>
               </w:tc>
@@ -3359,7 +3326,7 @@
                       <w:sz w:val="24"/>
                       <w:szCs w:val="24"/>
                     </w:rPr>
-                    <w:t>-</w:t>
+                    <w:t>Exibir mensagem informando o formato correto para o campo Telefone</w:t>
                   </w:r>
                 </w:p>
               </w:tc>
@@ -3407,7 +3374,7 @@
                       <w:sz w:val="24"/>
                       <w:szCs w:val="24"/>
                     </w:rPr>
-                    <w:t>Clicar na opção “cadastrar”</w:t>
+                    <w:t>Fechar a mensagem</w:t>
                   </w:r>
                 </w:p>
               </w:tc>
@@ -3430,7 +3397,7 @@
                       <w:sz w:val="24"/>
                       <w:szCs w:val="24"/>
                     </w:rPr>
-                    <w:t>Mensagem informando que é necessário selecionar um convênio</w:t>
+                    <w:t>Retornar à tela de cadastro</w:t>
                   </w:r>
                 </w:p>
               </w:tc>
@@ -3478,7 +3445,7 @@
                       <w:sz w:val="24"/>
                       <w:szCs w:val="24"/>
                     </w:rPr>
-                    <w:t>Fechar a mensagem</w:t>
+                    <w:t>Preencher o campo E-mail com endereço inválido e os demais campos com dados válidos</w:t>
                   </w:r>
                 </w:p>
               </w:tc>
@@ -3501,7 +3468,7 @@
                       <w:sz w:val="24"/>
                       <w:szCs w:val="24"/>
                     </w:rPr>
-                    <w:t>Retornar à tela de cadastro</w:t>
+                    <w:t>-</w:t>
                   </w:r>
                 </w:p>
               </w:tc>
@@ -3549,7 +3516,7 @@
                       <w:sz w:val="24"/>
                       <w:szCs w:val="24"/>
                     </w:rPr>
-                    <w:t>Inserir dados válidos em todos os campos obrigatórios</w:t>
+                    <w:t>Clicar em “cadastrar”</w:t>
                   </w:r>
                 </w:p>
               </w:tc>
@@ -3572,7 +3539,7 @@
                       <w:sz w:val="24"/>
                       <w:szCs w:val="24"/>
                     </w:rPr>
-                    <w:t>-</w:t>
+                    <w:t>Exibir mensagem informando que o e-mail precisa ser válido</w:t>
                   </w:r>
                 </w:p>
               </w:tc>
@@ -3620,7 +3587,7 @@
                       <w:sz w:val="24"/>
                       <w:szCs w:val="24"/>
                     </w:rPr>
-                    <w:t>Clicar para selecionar um convênio em uma lista</w:t>
+                    <w:t>Fechar a mensagem</w:t>
                   </w:r>
                 </w:p>
               </w:tc>
@@ -3643,7 +3610,7 @@
                       <w:sz w:val="24"/>
                       <w:szCs w:val="24"/>
                     </w:rPr>
-                    <w:t>Devem ser exibidos todos os convênios cadastrados no sistema</w:t>
+                    <w:t>Retornar à tela de cadastro</w:t>
                   </w:r>
                 </w:p>
               </w:tc>
@@ -3669,6 +3636,361 @@
                       <w:szCs w:val="24"/>
                     </w:rPr>
                     <w:t>30</w:t>
+                  </w:r>
+                </w:p>
+              </w:tc>
+              <w:tc>
+                <w:tcPr>
+                  <w:tcW w:w="3920" w:type="dxa"/>
+                </w:tcPr>
+                <w:p>
+                  <w:pPr>
+                    <w:spacing w:line="360" w:lineRule="auto"/>
+                    <w:rPr>
+                      <w:rFonts w:ascii="Arial" w:hAnsi="Arial" w:cs="Arial"/>
+                      <w:sz w:val="24"/>
+                      <w:szCs w:val="24"/>
+                    </w:rPr>
+                  </w:pPr>
+                  <w:r>
+                    <w:rPr>
+                      <w:rFonts w:ascii="Arial" w:hAnsi="Arial" w:cs="Arial"/>
+                      <w:sz w:val="24"/>
+                      <w:szCs w:val="24"/>
+                    </w:rPr>
+                    <w:t>Inserir dados válidos em todos os campos obrigatórios, exceto convênio</w:t>
+                  </w:r>
+                </w:p>
+              </w:tc>
+              <w:tc>
+                <w:tcPr>
+                  <w:tcW w:w="3504" w:type="dxa"/>
+                </w:tcPr>
+                <w:p>
+                  <w:pPr>
+                    <w:spacing w:line="360" w:lineRule="auto"/>
+                    <w:rPr>
+                      <w:rFonts w:ascii="Arial" w:hAnsi="Arial" w:cs="Arial"/>
+                      <w:sz w:val="24"/>
+                      <w:szCs w:val="24"/>
+                    </w:rPr>
+                  </w:pPr>
+                  <w:r>
+                    <w:rPr>
+                      <w:rFonts w:ascii="Arial" w:hAnsi="Arial" w:cs="Arial"/>
+                      <w:sz w:val="24"/>
+                      <w:szCs w:val="24"/>
+                    </w:rPr>
+                    <w:t>-</w:t>
+                  </w:r>
+                </w:p>
+              </w:tc>
+            </w:tr>
+            <w:tr>
+              <w:tc>
+                <w:tcPr>
+                  <w:tcW w:w="844" w:type="dxa"/>
+                </w:tcPr>
+                <w:p>
+                  <w:pPr>
+                    <w:spacing w:line="360" w:lineRule="auto"/>
+                    <w:rPr>
+                      <w:rFonts w:ascii="Arial" w:hAnsi="Arial" w:cs="Arial"/>
+                      <w:sz w:val="24"/>
+                      <w:szCs w:val="24"/>
+                    </w:rPr>
+                  </w:pPr>
+                  <w:r>
+                    <w:rPr>
+                      <w:rFonts w:ascii="Arial" w:hAnsi="Arial" w:cs="Arial"/>
+                      <w:sz w:val="24"/>
+                      <w:szCs w:val="24"/>
+                    </w:rPr>
+                    <w:t>31</w:t>
+                  </w:r>
+                </w:p>
+              </w:tc>
+              <w:tc>
+                <w:tcPr>
+                  <w:tcW w:w="3920" w:type="dxa"/>
+                </w:tcPr>
+                <w:p>
+                  <w:pPr>
+                    <w:spacing w:line="360" w:lineRule="auto"/>
+                    <w:rPr>
+                      <w:rFonts w:ascii="Arial" w:hAnsi="Arial" w:cs="Arial"/>
+                      <w:sz w:val="24"/>
+                      <w:szCs w:val="24"/>
+                    </w:rPr>
+                  </w:pPr>
+                  <w:r>
+                    <w:rPr>
+                      <w:rFonts w:ascii="Arial" w:hAnsi="Arial" w:cs="Arial"/>
+                      <w:sz w:val="24"/>
+                      <w:szCs w:val="24"/>
+                    </w:rPr>
+                    <w:t>Clicar na opção “cadastrar”</w:t>
+                  </w:r>
+                </w:p>
+              </w:tc>
+              <w:tc>
+                <w:tcPr>
+                  <w:tcW w:w="3504" w:type="dxa"/>
+                </w:tcPr>
+                <w:p>
+                  <w:pPr>
+                    <w:spacing w:line="360" w:lineRule="auto"/>
+                    <w:rPr>
+                      <w:rFonts w:ascii="Arial" w:hAnsi="Arial" w:cs="Arial"/>
+                      <w:sz w:val="24"/>
+                      <w:szCs w:val="24"/>
+                    </w:rPr>
+                  </w:pPr>
+                  <w:r>
+                    <w:rPr>
+                      <w:rFonts w:ascii="Arial" w:hAnsi="Arial" w:cs="Arial"/>
+                      <w:sz w:val="24"/>
+                      <w:szCs w:val="24"/>
+                    </w:rPr>
+                    <w:t>Mensagem informando que é necessário selecionar um convênio</w:t>
+                  </w:r>
+                </w:p>
+              </w:tc>
+            </w:tr>
+            <w:tr>
+              <w:tc>
+                <w:tcPr>
+                  <w:tcW w:w="844" w:type="dxa"/>
+                </w:tcPr>
+                <w:p>
+                  <w:pPr>
+                    <w:spacing w:line="360" w:lineRule="auto"/>
+                    <w:rPr>
+                      <w:rFonts w:ascii="Arial" w:hAnsi="Arial" w:cs="Arial"/>
+                      <w:sz w:val="24"/>
+                      <w:szCs w:val="24"/>
+                    </w:rPr>
+                  </w:pPr>
+                  <w:r>
+                    <w:rPr>
+                      <w:rFonts w:ascii="Arial" w:hAnsi="Arial" w:cs="Arial"/>
+                      <w:sz w:val="24"/>
+                      <w:szCs w:val="24"/>
+                    </w:rPr>
+                    <w:t>32</w:t>
+                  </w:r>
+                </w:p>
+              </w:tc>
+              <w:tc>
+                <w:tcPr>
+                  <w:tcW w:w="3920" w:type="dxa"/>
+                </w:tcPr>
+                <w:p>
+                  <w:pPr>
+                    <w:spacing w:line="360" w:lineRule="auto"/>
+                    <w:rPr>
+                      <w:rFonts w:ascii="Arial" w:hAnsi="Arial" w:cs="Arial"/>
+                      <w:sz w:val="24"/>
+                      <w:szCs w:val="24"/>
+                    </w:rPr>
+                  </w:pPr>
+                  <w:r>
+                    <w:rPr>
+                      <w:rFonts w:ascii="Arial" w:hAnsi="Arial" w:cs="Arial"/>
+                      <w:sz w:val="24"/>
+                      <w:szCs w:val="24"/>
+                    </w:rPr>
+                    <w:t>Fechar a mensagem</w:t>
+                  </w:r>
+                </w:p>
+              </w:tc>
+              <w:tc>
+                <w:tcPr>
+                  <w:tcW w:w="3504" w:type="dxa"/>
+                </w:tcPr>
+                <w:p>
+                  <w:pPr>
+                    <w:spacing w:line="360" w:lineRule="auto"/>
+                    <w:rPr>
+                      <w:rFonts w:ascii="Arial" w:hAnsi="Arial" w:cs="Arial"/>
+                      <w:sz w:val="24"/>
+                      <w:szCs w:val="24"/>
+                    </w:rPr>
+                  </w:pPr>
+                  <w:r>
+                    <w:rPr>
+                      <w:rFonts w:ascii="Arial" w:hAnsi="Arial" w:cs="Arial"/>
+                      <w:sz w:val="24"/>
+                      <w:szCs w:val="24"/>
+                    </w:rPr>
+                    <w:t>Retornar à tela de cadastro</w:t>
+                  </w:r>
+                </w:p>
+              </w:tc>
+            </w:tr>
+            <w:tr>
+              <w:tc>
+                <w:tcPr>
+                  <w:tcW w:w="844" w:type="dxa"/>
+                </w:tcPr>
+                <w:p>
+                  <w:pPr>
+                    <w:spacing w:line="360" w:lineRule="auto"/>
+                    <w:rPr>
+                      <w:rFonts w:ascii="Arial" w:hAnsi="Arial" w:cs="Arial"/>
+                      <w:sz w:val="24"/>
+                      <w:szCs w:val="24"/>
+                    </w:rPr>
+                  </w:pPr>
+                  <w:r>
+                    <w:rPr>
+                      <w:rFonts w:ascii="Arial" w:hAnsi="Arial" w:cs="Arial"/>
+                      <w:sz w:val="24"/>
+                      <w:szCs w:val="24"/>
+                    </w:rPr>
+                    <w:t>33</w:t>
+                  </w:r>
+                </w:p>
+              </w:tc>
+              <w:tc>
+                <w:tcPr>
+                  <w:tcW w:w="3920" w:type="dxa"/>
+                </w:tcPr>
+                <w:p>
+                  <w:pPr>
+                    <w:spacing w:line="360" w:lineRule="auto"/>
+                    <w:rPr>
+                      <w:rFonts w:ascii="Arial" w:hAnsi="Arial" w:cs="Arial"/>
+                      <w:sz w:val="24"/>
+                      <w:szCs w:val="24"/>
+                    </w:rPr>
+                  </w:pPr>
+                  <w:r>
+                    <w:rPr>
+                      <w:rFonts w:ascii="Arial" w:hAnsi="Arial" w:cs="Arial"/>
+                      <w:sz w:val="24"/>
+                      <w:szCs w:val="24"/>
+                    </w:rPr>
+                    <w:t>Inserir dados válidos em todos os campos obrigatórios</w:t>
+                  </w:r>
+                </w:p>
+              </w:tc>
+              <w:tc>
+                <w:tcPr>
+                  <w:tcW w:w="3504" w:type="dxa"/>
+                </w:tcPr>
+                <w:p>
+                  <w:pPr>
+                    <w:spacing w:line="360" w:lineRule="auto"/>
+                    <w:rPr>
+                      <w:rFonts w:ascii="Arial" w:hAnsi="Arial" w:cs="Arial"/>
+                      <w:sz w:val="24"/>
+                      <w:szCs w:val="24"/>
+                    </w:rPr>
+                  </w:pPr>
+                  <w:r>
+                    <w:rPr>
+                      <w:rFonts w:ascii="Arial" w:hAnsi="Arial" w:cs="Arial"/>
+                      <w:sz w:val="24"/>
+                      <w:szCs w:val="24"/>
+                    </w:rPr>
+                    <w:t>-</w:t>
+                  </w:r>
+                </w:p>
+              </w:tc>
+            </w:tr>
+            <w:tr>
+              <w:tc>
+                <w:tcPr>
+                  <w:tcW w:w="844" w:type="dxa"/>
+                </w:tcPr>
+                <w:p>
+                  <w:pPr>
+                    <w:spacing w:line="360" w:lineRule="auto"/>
+                    <w:rPr>
+                      <w:rFonts w:ascii="Arial" w:hAnsi="Arial" w:cs="Arial"/>
+                      <w:sz w:val="24"/>
+                      <w:szCs w:val="24"/>
+                    </w:rPr>
+                  </w:pPr>
+                  <w:r>
+                    <w:rPr>
+                      <w:rFonts w:ascii="Arial" w:hAnsi="Arial" w:cs="Arial"/>
+                      <w:sz w:val="24"/>
+                      <w:szCs w:val="24"/>
+                    </w:rPr>
+                    <w:t>34</w:t>
+                  </w:r>
+                </w:p>
+              </w:tc>
+              <w:tc>
+                <w:tcPr>
+                  <w:tcW w:w="3920" w:type="dxa"/>
+                </w:tcPr>
+                <w:p>
+                  <w:pPr>
+                    <w:spacing w:line="360" w:lineRule="auto"/>
+                    <w:rPr>
+                      <w:rFonts w:ascii="Arial" w:hAnsi="Arial" w:cs="Arial"/>
+                      <w:sz w:val="24"/>
+                      <w:szCs w:val="24"/>
+                    </w:rPr>
+                  </w:pPr>
+                  <w:r>
+                    <w:rPr>
+                      <w:rFonts w:ascii="Arial" w:hAnsi="Arial" w:cs="Arial"/>
+                      <w:sz w:val="24"/>
+                      <w:szCs w:val="24"/>
+                    </w:rPr>
+                    <w:t>Clicar para selecionar um convênio em uma lista</w:t>
+                  </w:r>
+                </w:p>
+              </w:tc>
+              <w:tc>
+                <w:tcPr>
+                  <w:tcW w:w="3504" w:type="dxa"/>
+                </w:tcPr>
+                <w:p>
+                  <w:pPr>
+                    <w:spacing w:line="360" w:lineRule="auto"/>
+                    <w:rPr>
+                      <w:rFonts w:ascii="Arial" w:hAnsi="Arial" w:cs="Arial"/>
+                      <w:sz w:val="24"/>
+                      <w:szCs w:val="24"/>
+                    </w:rPr>
+                  </w:pPr>
+                  <w:r>
+                    <w:rPr>
+                      <w:rFonts w:ascii="Arial" w:hAnsi="Arial" w:cs="Arial"/>
+                      <w:sz w:val="24"/>
+                      <w:szCs w:val="24"/>
+                    </w:rPr>
+                    <w:t>Devem ser exibidos todos os convênios cadastrados no sistema</w:t>
+                  </w:r>
+                </w:p>
+              </w:tc>
+            </w:tr>
+            <w:tr>
+              <w:tc>
+                <w:tcPr>
+                  <w:tcW w:w="844" w:type="dxa"/>
+                </w:tcPr>
+                <w:p>
+                  <w:pPr>
+                    <w:spacing w:line="360" w:lineRule="auto"/>
+                    <w:rPr>
+                      <w:rFonts w:ascii="Arial" w:hAnsi="Arial" w:cs="Arial"/>
+                      <w:sz w:val="24"/>
+                      <w:szCs w:val="24"/>
+                    </w:rPr>
+                  </w:pPr>
+                  <w:r>
+                    <w:rPr>
+                      <w:rFonts w:ascii="Arial" w:hAnsi="Arial" w:cs="Arial"/>
+                      <w:sz w:val="24"/>
+                      <w:szCs w:val="24"/>
+                    </w:rPr>
+                    <w:t>35</w:t>
                   </w:r>
                 </w:p>
               </w:tc>
@@ -3735,7 +4057,17 @@
                 <w:sz w:val="24"/>
                 <w:szCs w:val="24"/>
               </w:rPr>
-              <w:t>RESULTADO ESPERADO:</w:t>
+              <w:t>RE</w:t>
+            </w:r>
+            <w:bookmarkStart w:id="0" w:name="_GoBack"/>
+            <w:bookmarkEnd w:id="0"/>
+            <w:r>
+              <w:rPr>
+                <w:rFonts w:ascii="Arial" w:hAnsi="Arial" w:cs="Arial"/>
+                <w:sz w:val="24"/>
+                <w:szCs w:val="24"/>
+              </w:rPr>
+              <w:t>SULTADO ESPERADO:</w:t>
             </w:r>
             <w:r>
               <w:rPr>
@@ -3878,6 +4210,7 @@
                 <w:sz w:val="24"/>
                 <w:szCs w:val="24"/>
               </w:rPr>
+              <w:lastRenderedPageBreak/>
               <w:t>PRÉ-CONDIÇÕES:</w:t>
             </w:r>
             <w:r>
@@ -4140,7 +4473,6 @@
                 <w:sz w:val="24"/>
                 <w:szCs w:val="24"/>
               </w:rPr>
-              <w:lastRenderedPageBreak/>
               <w:t>I</w:t>
             </w:r>
             <w:r>
@@ -4863,6 +5195,7 @@
                       <w:sz w:val="24"/>
                       <w:szCs w:val="24"/>
                     </w:rPr>
+                    <w:lastRenderedPageBreak/>
                     <w:t>8</w:t>
                   </w:r>
                 </w:p>
@@ -5092,7 +5425,6 @@
                       <w:sz w:val="24"/>
                       <w:szCs w:val="24"/>
                     </w:rPr>
-                    <w:lastRenderedPageBreak/>
                     <w:t>11</w:t>
                   </w:r>
                 </w:p>
@@ -5563,6 +5895,7 @@
                 <w:sz w:val="24"/>
                 <w:szCs w:val="24"/>
               </w:rPr>
+              <w:lastRenderedPageBreak/>
               <w:t>BANCO DE DADOS</w:t>
             </w:r>
           </w:p>
@@ -5601,16 +5934,7 @@
                 <w:sz w:val="24"/>
                 <w:szCs w:val="24"/>
               </w:rPr>
-              <w:t xml:space="preserve"> 00</w:t>
-            </w:r>
-            <w:r>
-              <w:rPr>
-                <w:rFonts w:ascii="Arial" w:hAnsi="Arial" w:cs="Arial"/>
-                <w:b/>
-                <w:sz w:val="24"/>
-                <w:szCs w:val="24"/>
-              </w:rPr>
-              <w:t>6</w:t>
+              <w:t xml:space="preserve"> 006</w:t>
             </w:r>
           </w:p>
           <w:p>
@@ -5670,15 +5994,7 @@
                 <w:sz w:val="24"/>
                 <w:szCs w:val="24"/>
               </w:rPr>
-              <w:t xml:space="preserve">PRÉ-CONDIÇÕES: </w:t>
-            </w:r>
-            <w:r>
-              <w:rPr>
-                <w:rFonts w:ascii="Arial" w:hAnsi="Arial" w:cs="Arial"/>
-                <w:sz w:val="24"/>
-                <w:szCs w:val="24"/>
-              </w:rPr>
-              <w:t>Banco de dados criado</w:t>
+              <w:t>PRÉ-CONDIÇÕES: Banco de dados criado</w:t>
             </w:r>
             <w:r>
               <w:rPr>
@@ -5841,7 +6157,6 @@
                       <w:sz w:val="24"/>
                       <w:szCs w:val="24"/>
                     </w:rPr>
-                    <w:lastRenderedPageBreak/>
                     <w:t>1</w:t>
                   </w:r>
                 </w:p>
@@ -5865,15 +6180,7 @@
                       <w:sz w:val="24"/>
                       <w:szCs w:val="24"/>
                     </w:rPr>
-                    <w:t xml:space="preserve">Na tela de cadastro de pacientes: </w:t>
-                  </w:r>
-                  <w:r>
-                    <w:rPr>
-                      <w:rFonts w:ascii="Arial" w:hAnsi="Arial" w:cs="Arial"/>
-                      <w:sz w:val="24"/>
-                      <w:szCs w:val="24"/>
-                    </w:rPr>
-                    <w:t>Inserir dados válidos em todos os campos obrigatórios</w:t>
+                    <w:t>Na tela de cadastro de pacientes: Inserir dados válidos em todos os campos obrigatórios</w:t>
                   </w:r>
                 </w:p>
               </w:tc>
@@ -5944,23 +6251,7 @@
                       <w:sz w:val="24"/>
                       <w:szCs w:val="24"/>
                     </w:rPr>
-                    <w:t xml:space="preserve">Clicar </w:t>
-                  </w:r>
-                  <w:r>
-                    <w:rPr>
-                      <w:rFonts w:ascii="Arial" w:hAnsi="Arial" w:cs="Arial"/>
-                      <w:sz w:val="24"/>
-                      <w:szCs w:val="24"/>
-                    </w:rPr>
-                    <w:t>na opção</w:t>
-                  </w:r>
-                  <w:r>
-                    <w:rPr>
-                      <w:rFonts w:ascii="Arial" w:hAnsi="Arial" w:cs="Arial"/>
-                      <w:sz w:val="24"/>
-                      <w:szCs w:val="24"/>
-                    </w:rPr>
-                    <w:t xml:space="preserve"> selecionar um convênio</w:t>
+                    <w:t>Clicar na opção selecionar um convênio</w:t>
                   </w:r>
                 </w:p>
               </w:tc>
@@ -5983,23 +6274,7 @@
                       <w:sz w:val="24"/>
                       <w:szCs w:val="24"/>
                     </w:rPr>
-                    <w:t xml:space="preserve">Exibir uma lista com </w:t>
-                  </w:r>
-                  <w:r>
-                    <w:rPr>
-                      <w:rFonts w:ascii="Arial" w:hAnsi="Arial" w:cs="Arial"/>
-                      <w:sz w:val="24"/>
-                      <w:szCs w:val="24"/>
-                    </w:rPr>
-                    <w:t xml:space="preserve">todos os convênios cadastrados no </w:t>
-                  </w:r>
-                  <w:r>
-                    <w:rPr>
-                      <w:rFonts w:ascii="Arial" w:hAnsi="Arial" w:cs="Arial"/>
-                      <w:sz w:val="24"/>
-                      <w:szCs w:val="24"/>
-                    </w:rPr>
-                    <w:t>banco de dados do sistema</w:t>
+                    <w:t>Exibir uma lista com todos os convênios cadastrados no banco de dados do sistema</w:t>
                   </w:r>
                 </w:p>
               </w:tc>
@@ -6141,15 +6416,7 @@
                       <w:sz w:val="24"/>
                       <w:szCs w:val="24"/>
                     </w:rPr>
-                    <w:t>Mensagem de cadastro realizado com sucesso</w:t>
-                  </w:r>
-                  <w:r>
-                    <w:rPr>
-                      <w:rFonts w:ascii="Arial" w:hAnsi="Arial" w:cs="Arial"/>
-                      <w:sz w:val="24"/>
-                      <w:szCs w:val="24"/>
-                    </w:rPr>
-                    <w:t xml:space="preserve">. Dados persistidos no banco de dados. Se houver </w:t>
+                    <w:t xml:space="preserve">Mensagem de cadastro realizado com sucesso. Dados persistidos no banco de dados. Se houver </w:t>
                   </w:r>
                   <w:r>
                     <w:rPr>
@@ -6284,16 +6551,7 @@
                 <w:sz w:val="24"/>
                 <w:szCs w:val="24"/>
               </w:rPr>
-              <w:t xml:space="preserve"> 00</w:t>
-            </w:r>
-            <w:r>
-              <w:rPr>
-                <w:rFonts w:ascii="Arial" w:hAnsi="Arial" w:cs="Arial"/>
-                <w:b/>
-                <w:sz w:val="24"/>
-                <w:szCs w:val="24"/>
-              </w:rPr>
-              <w:t>7</w:t>
+              <w:t xml:space="preserve"> 007</w:t>
             </w:r>
           </w:p>
           <w:p>
@@ -6311,31 +6569,7 @@
                 <w:sz w:val="24"/>
                 <w:szCs w:val="24"/>
               </w:rPr>
-              <w:t xml:space="preserve">DESCRIÇÃO: </w:t>
-            </w:r>
-            <w:r>
-              <w:rPr>
-                <w:rFonts w:ascii="Arial" w:hAnsi="Arial" w:cs="Arial"/>
-                <w:sz w:val="24"/>
-                <w:szCs w:val="24"/>
-              </w:rPr>
-              <w:t xml:space="preserve">Conexão com banco de dados – </w:t>
-            </w:r>
-            <w:r>
-              <w:rPr>
-                <w:rFonts w:ascii="Arial" w:hAnsi="Arial" w:cs="Arial"/>
-                <w:sz w:val="24"/>
-                <w:szCs w:val="24"/>
-              </w:rPr>
-              <w:t>busca</w:t>
-            </w:r>
-            <w:r>
-              <w:rPr>
-                <w:rFonts w:ascii="Arial" w:hAnsi="Arial" w:cs="Arial"/>
-                <w:sz w:val="24"/>
-                <w:szCs w:val="24"/>
-              </w:rPr>
-              <w:t xml:space="preserve"> de dados</w:t>
+              <w:t>DESCRIÇÃO: Conexão com banco de dados – busca de dados</w:t>
             </w:r>
           </w:p>
           <w:p>
@@ -6353,6 +6587,7 @@
                 <w:sz w:val="24"/>
                 <w:szCs w:val="24"/>
               </w:rPr>
+              <w:lastRenderedPageBreak/>
               <w:t xml:space="preserve">PRÉ-CONDIÇÕES: Banco de dados criado, configurado corretamente e </w:t>
             </w:r>
             <w:r>
@@ -6369,15 +6604,7 @@
                 <w:sz w:val="24"/>
                 <w:szCs w:val="24"/>
               </w:rPr>
-              <w:t xml:space="preserve">; </w:t>
-            </w:r>
-            <w:r>
-              <w:rPr>
-                <w:rFonts w:ascii="Arial" w:hAnsi="Arial" w:cs="Arial"/>
-                <w:sz w:val="24"/>
-                <w:szCs w:val="24"/>
-              </w:rPr>
-              <w:t>pacientes cadastrados.</w:t>
+              <w:t>; pacientes cadastrados.</w:t>
             </w:r>
           </w:p>
           <w:p>
@@ -6546,15 +6773,7 @@
                       <w:sz w:val="24"/>
                       <w:szCs w:val="24"/>
                     </w:rPr>
-                    <w:t>Abrir tela de Visualização de pacientes</w:t>
-                  </w:r>
-                  <w:r>
-                    <w:rPr>
-                      <w:rFonts w:ascii="Arial" w:hAnsi="Arial" w:cs="Arial"/>
-                      <w:sz w:val="24"/>
-                      <w:szCs w:val="24"/>
-                    </w:rPr>
-                    <w:t xml:space="preserve"> e exibir os dados dos pacientes cadastrados no banco de dados.</w:t>
+                    <w:t>Abrir tela de Visualização de pacientes e exibir os dados dos pacientes cadastrados no banco de dados.</w:t>
                   </w:r>
                 </w:p>
               </w:tc>
@@ -6579,7 +6798,6 @@
                       <w:sz w:val="24"/>
                       <w:szCs w:val="24"/>
                     </w:rPr>
-                    <w:lastRenderedPageBreak/>
                     <w:t>2</w:t>
                   </w:r>
                 </w:p>
@@ -6626,23 +6844,7 @@
                       <w:sz w:val="24"/>
                       <w:szCs w:val="24"/>
                     </w:rPr>
-                    <w:t>M</w:t>
-                  </w:r>
-                  <w:r>
-                    <w:rPr>
-                      <w:rFonts w:ascii="Arial" w:hAnsi="Arial" w:cs="Arial"/>
-                      <w:sz w:val="24"/>
-                      <w:szCs w:val="24"/>
-                    </w:rPr>
-                    <w:t xml:space="preserve">ensagem </w:t>
-                  </w:r>
-                  <w:r>
-                    <w:rPr>
-                      <w:rFonts w:ascii="Arial" w:hAnsi="Arial" w:cs="Arial"/>
-                      <w:sz w:val="24"/>
-                      <w:szCs w:val="24"/>
-                    </w:rPr>
-                    <w:t xml:space="preserve">de </w:t>
+                    <w:t xml:space="preserve">Mensagem de </w:t>
                   </w:r>
                   <w:r>
                     <w:rPr>
@@ -6742,8 +6944,6 @@
         </w:rPr>
         <w:t>Estratégias de teste:</w:t>
       </w:r>
-      <w:bookmarkStart w:id="0" w:name="_GoBack"/>
-      <w:bookmarkEnd w:id="0"/>
     </w:p>
     <w:tbl>
       <w:tblPr>
@@ -7594,6 +7794,15 @@
 </file>
 
 <file path=customXml/item1.xml><?xml version="1.0" encoding="utf-8"?>
+<?mso-contentType ?>
+<FormTemplates xmlns="http://schemas.microsoft.com/sharepoint/v3/contenttype/forms">
+  <Display>DocumentLibraryForm</Display>
+  <Edit>DocumentLibraryForm</Edit>
+  <New>DocumentLibraryForm</New>
+</FormTemplates>
+</file>
+
+<file path=customXml/item2.xml><?xml version="1.0" encoding="utf-8"?>
 <ct:contentTypeSchema xmlns:ct="http://schemas.microsoft.com/office/2006/metadata/contentType" xmlns:ma="http://schemas.microsoft.com/office/2006/metadata/properties/metaAttributes" ct:_="" ma:_="" ma:contentTypeName="Documento" ma:contentTypeID="0x010100393332CEE5C5294F9D2C3CF7CCDACBE5" ma:contentTypeVersion="16" ma:contentTypeDescription="Crie um novo documento." ma:contentTypeScope="" ma:versionID="a73d003f950adda75cc0697e33becf89">
   <xsd:schema xmlns:xsd="http://www.w3.org/2001/XMLSchema" xmlns:xs="http://www.w3.org/2001/XMLSchema" xmlns:p="http://schemas.microsoft.com/office/2006/metadata/properties" xmlns:ns2="0b2fdeb1-5b37-4d45-8795-a201e04e6bde" xmlns:ns3="ad7f9cce-789d-48b6-8905-cbaebc4984a9" targetNamespace="http://schemas.microsoft.com/office/2006/metadata/properties" ma:root="true" ma:fieldsID="8de3ec60a9f9935cd0b8574cbdcad968" ns2:_="" ns3:_="">
     <xsd:import namespace="0b2fdeb1-5b37-4d45-8795-a201e04e6bde"/>
@@ -7828,15 +8037,6 @@
 </ct:contentTypeSchema>
 </file>
 
-<file path=customXml/item2.xml><?xml version="1.0" encoding="utf-8"?>
-<?mso-contentType ?>
-<FormTemplates xmlns="http://schemas.microsoft.com/sharepoint/v3/contenttype/forms">
-  <Display>DocumentLibraryForm</Display>
-  <Edit>DocumentLibraryForm</Edit>
-  <New>DocumentLibraryForm</New>
-</FormTemplates>
-</file>
-
 <file path=customXml/item3.xml><?xml version="1.0" encoding="utf-8"?>
 <p:properties xmlns:p="http://schemas.microsoft.com/office/2006/metadata/properties" xmlns:xsi="http://www.w3.org/2001/XMLSchema-instance" xmlns:pc="http://schemas.microsoft.com/office/infopath/2007/PartnerControls">
   <documentManagement>
@@ -7846,6 +8046,14 @@
 </file>
 
 <file path=customXml/itemProps1.xml><?xml version="1.0" encoding="utf-8"?>
+<ds:datastoreItem xmlns:ds="http://schemas.openxmlformats.org/officeDocument/2006/customXml" ds:itemID="{494CD372-5FDB-413A-A5B5-9C84CDE11B6E}">
+  <ds:schemaRefs>
+    <ds:schemaRef ds:uri="http://schemas.microsoft.com/sharepoint/v3/contenttype/forms"/>
+  </ds:schemaRefs>
+</ds:datastoreItem>
+</file>
+
+<file path=customXml/itemProps2.xml><?xml version="1.0" encoding="utf-8"?>
 <ds:datastoreItem xmlns:ds="http://schemas.openxmlformats.org/officeDocument/2006/customXml" ds:itemID="{E6EF991E-3759-4892-94EC-655B9EEAD5D3}">
   <ds:schemaRefs>
     <ds:schemaRef ds:uri="http://schemas.microsoft.com/office/2006/metadata/contentType"/>
@@ -7864,14 +8072,6 @@
 </ds:datastoreItem>
 </file>
 
-<file path=customXml/itemProps2.xml><?xml version="1.0" encoding="utf-8"?>
-<ds:datastoreItem xmlns:ds="http://schemas.openxmlformats.org/officeDocument/2006/customXml" ds:itemID="{494CD372-5FDB-413A-A5B5-9C84CDE11B6E}">
-  <ds:schemaRefs>
-    <ds:schemaRef ds:uri="http://schemas.microsoft.com/sharepoint/v3/contenttype/forms"/>
-  </ds:schemaRefs>
-</ds:datastoreItem>
-</file>
-
 <file path=customXml/itemProps3.xml><?xml version="1.0" encoding="utf-8"?>
 <ds:datastoreItem xmlns:ds="http://schemas.openxmlformats.org/officeDocument/2006/customXml" ds:itemID="{8F51E56A-F027-470D-8EB7-1E98A593272C}">
   <ds:schemaRefs>

</xml_diff>